<commit_message>
feat: MAJ de la Fiche de version en mettant chiffrement en vert (fait) et en adaptant la phrase de description
</commit_message>
<xml_diff>
--- a/docs/Fiches_Version/Fiche_Version.docx
+++ b/docs/Fiches_Version/Fiche_Version.docx
@@ -1852,20 +1852,23 @@
         <w:spacing w:lineRule="auto" w:line="240" w:before="0" w:after="0"/>
         <w:rPr>
           <w:rFonts w:ascii="Arial" w:hAnsi="Arial" w:eastAsia="Times New Roman" w:cs="Times New Roman"/>
-          <w:kern w:val="0"/>
-          <w:szCs w:val="24"/>
-          <w:lang w:eastAsia="fr-FR"/>
-          <w14:ligatures w14:val="none"/>
-        </w:rPr>
-      </w:pPr>
-      <w:r>
-        <w:rPr>
-          <w:rFonts w:eastAsia="Times New Roman" w:cs="Times New Roman" w:ascii="Arial" w:hAnsi="Arial"/>
-          <w:b/>
-          <w:bCs/>
-          <w:kern w:val="0"/>
-          <w:szCs w:val="24"/>
-          <w:highlight w:val="yellow"/>
+          <w:b w:val="false"/>
+          <w:bCs w:val="false"/>
+          <w:kern w:val="0"/>
+          <w:szCs w:val="24"/>
+          <w:highlight w:val="green"/>
+          <w:lang w:eastAsia="fr-FR"/>
+          <w14:ligatures w14:val="none"/>
+        </w:rPr>
+      </w:pPr>
+      <w:r>
+        <w:rPr>
+          <w:rFonts w:eastAsia="Times New Roman" w:cs="Times New Roman" w:ascii="Arial" w:hAnsi="Arial"/>
+          <w:b/>
+          <w:bCs/>
+          <w:kern w:val="0"/>
+          <w:szCs w:val="24"/>
+          <w:highlight w:val="green"/>
           <w:lang w:eastAsia="fr-FR"/>
           <w14:ligatures w14:val="none"/>
         </w:rPr>
@@ -1874,13 +1877,15 @@
       <w:r>
         <w:rPr>
           <w:rFonts w:eastAsia="Times New Roman" w:cs="Times New Roman" w:ascii="Arial" w:hAnsi="Arial"/>
-          <w:kern w:val="0"/>
-          <w:szCs w:val="24"/>
-          <w:highlight w:val="yellow"/>
-          <w:lang w:eastAsia="fr-FR"/>
-          <w14:ligatures w14:val="none"/>
-        </w:rPr>
-        <w:t xml:space="preserve"> Rendre les messages échangés illisible par des utilisateurs non membre du groupe</w:t>
+          <w:b w:val="false"/>
+          <w:bCs w:val="false"/>
+          <w:kern w:val="0"/>
+          <w:szCs w:val="24"/>
+          <w:highlight w:val="green"/>
+          <w:lang w:eastAsia="fr-FR"/>
+          <w14:ligatures w14:val="none"/>
+        </w:rPr>
+        <w:t xml:space="preserve"> Permet de chiffrer les messages dès leur envoi par le client. Le contenu des messages est illisible si interceptés ou lus sur le serveur. Seul les autres clients déchiffrent le message.</w:t>
       </w:r>
     </w:p>
     <w:p>

</xml_diff>

<commit_message>
fix: Ajout d'une feature sur la version
</commit_message>
<xml_diff>
--- a/docs/Fiches_Version/Fiche_Version.docx
+++ b/docs/Fiches_Version/Fiche_Version.docx
@@ -1896,18 +1896,22 @@
           <w:rFonts w:ascii="Arial" w:hAnsi="Arial" w:eastAsia="Times New Roman" w:cs="Times New Roman"/>
           <w:kern w:val="0"/>
           <w:szCs w:val="24"/>
-          <w:lang w:eastAsia="fr-FR"/>
-          <w14:ligatures w14:val="none"/>
-        </w:rPr>
-      </w:pPr>
-      <w:r>
-        <w:rPr>
-          <w:rFonts w:eastAsia="Times New Roman" w:cs="Times New Roman" w:ascii="Arial" w:hAnsi="Arial"/>
-          <w:kern w:val="0"/>
-          <w:szCs w:val="24"/>
-          <w:lang w:eastAsia="fr-FR"/>
-          <w14:ligatures w14:val="none"/>
-        </w:rPr>
+          <w:highlight w:val="none"/>
+          <w:shd w:fill="FFFF00" w:val="clear"/>
+          <w:lang w:eastAsia="fr-FR"/>
+          <w14:ligatures w14:val="none"/>
+        </w:rPr>
+      </w:pPr>
+      <w:r>
+        <w:rPr>
+          <w:rFonts w:eastAsia="Times New Roman" w:cs="Times New Roman" w:ascii="Arial" w:hAnsi="Arial"/>
+          <w:kern w:val="0"/>
+          <w:szCs w:val="24"/>
+          <w:shd w:fill="FFFF00" w:val="clear"/>
+          <w:lang w:eastAsia="fr-FR"/>
+          <w14:ligatures w14:val="none"/>
+        </w:rPr>
+        <w:t>Afficher les messages chiffrés sur le serveur (pour démo)</w:t>
       </w:r>
     </w:p>
     <w:p>

</xml_diff>

<commit_message>
Ajout d'un dossier beta pour tester le code
</commit_message>
<xml_diff>
--- a/docs/Fiches_Version/Fiche_Version.docx
+++ b/docs/Fiches_Version/Fiche_Version.docx
@@ -98,6 +98,7 @@
           <w14:ligatures w14:val="none"/>
         </w:rPr>
       </w:pPr>
+      <w:proofErr w:type="gramStart"/>
       <w:r>
         <w:rPr>
           <w:rFonts w:ascii="Arial" w:eastAsia="Times New Roman" w:hAnsi="Arial" w:cs="Times New Roman"/>
@@ -111,232 +112,10 @@
           <w:lang w:eastAsia="fr-FR"/>
           <w14:ligatures w14:val="none"/>
         </w:rPr>
-        <w:t>src :</w:t>
-      </w:r>
-    </w:p>
-    <w:p>
-      <w:pPr>
-        <w:spacing w:line="240" w:lineRule="auto"/>
-        <w:rPr>
-          <w:rFonts w:ascii="Arial" w:eastAsia="Times New Roman" w:hAnsi="Arial" w:cs="Times New Roman"/>
-          <w:kern w:val="0"/>
-          <w:szCs w:val="24"/>
-          <w:lang w:eastAsia="fr-FR"/>
-          <w14:ligatures w14:val="none"/>
-        </w:rPr>
-      </w:pPr>
-      <w:r>
-        <w:rPr>
-          <w:rFonts w:ascii="Arial" w:eastAsia="Times New Roman" w:hAnsi="Arial" w:cs="Times New Roman"/>
-          <w:kern w:val="0"/>
-          <w:szCs w:val="24"/>
-          <w:lang w:eastAsia="fr-FR"/>
-          <w14:ligatures w14:val="none"/>
-        </w:rPr>
-        <w:t xml:space="preserve">* </w:t>
-      </w:r>
-      <w:proofErr w:type="spellStart"/>
-      <w:r>
-        <w:rPr>
-          <w:rFonts w:ascii="Arial" w:eastAsia="Times New Roman" w:hAnsi="Arial" w:cs="Times New Roman"/>
-          <w:b/>
-          <w:bCs/>
-          <w:kern w:val="0"/>
-          <w:szCs w:val="24"/>
-          <w:lang w:eastAsia="fr-FR"/>
-          <w14:ligatures w14:val="none"/>
-        </w:rPr>
-        <w:t>ServeurISY.c</w:t>
-      </w:r>
-      <w:proofErr w:type="spellEnd"/>
-      <w:r>
-        <w:rPr>
-          <w:rFonts w:ascii="Arial" w:eastAsia="Times New Roman" w:hAnsi="Arial" w:cs="Times New Roman"/>
-          <w:b/>
-          <w:bCs/>
-          <w:kern w:val="0"/>
-          <w:szCs w:val="24"/>
-          <w:lang w:eastAsia="fr-FR"/>
-          <w14:ligatures w14:val="none"/>
-        </w:rPr>
-        <w:t xml:space="preserve"> :</w:t>
-      </w:r>
-      <w:r>
-        <w:rPr>
-          <w:rFonts w:ascii="Arial" w:eastAsia="Times New Roman" w:hAnsi="Arial" w:cs="Times New Roman"/>
-          <w:kern w:val="0"/>
-          <w:szCs w:val="24"/>
-          <w:lang w:eastAsia="fr-FR"/>
-          <w14:ligatures w14:val="none"/>
-        </w:rPr>
-        <w:t xml:space="preserve"> le code source du serveur qui gère les groupes ;</w:t>
-      </w:r>
-    </w:p>
-    <w:p>
-      <w:pPr>
-        <w:spacing w:line="240" w:lineRule="auto"/>
-        <w:rPr>
-          <w:rFonts w:ascii="Arial" w:eastAsia="Times New Roman" w:hAnsi="Arial" w:cs="Times New Roman"/>
-          <w:kern w:val="0"/>
-          <w:szCs w:val="24"/>
-          <w:lang w:eastAsia="fr-FR"/>
-          <w14:ligatures w14:val="none"/>
-        </w:rPr>
-      </w:pPr>
-      <w:r>
-        <w:rPr>
-          <w:rFonts w:ascii="Arial" w:eastAsia="Times New Roman" w:hAnsi="Arial" w:cs="Times New Roman"/>
-          <w:kern w:val="0"/>
-          <w:szCs w:val="24"/>
-          <w:lang w:eastAsia="fr-FR"/>
-          <w14:ligatures w14:val="none"/>
-        </w:rPr>
-        <w:t xml:space="preserve">* </w:t>
-      </w:r>
-      <w:proofErr w:type="spellStart"/>
-      <w:r>
-        <w:rPr>
-          <w:rFonts w:ascii="Arial" w:eastAsia="Times New Roman" w:hAnsi="Arial" w:cs="Times New Roman"/>
-          <w:b/>
-          <w:bCs/>
-          <w:kern w:val="0"/>
-          <w:szCs w:val="24"/>
-          <w:lang w:eastAsia="fr-FR"/>
-          <w14:ligatures w14:val="none"/>
-        </w:rPr>
-        <w:t>GroupeISY.c</w:t>
-      </w:r>
-      <w:proofErr w:type="spellEnd"/>
-      <w:r>
-        <w:rPr>
-          <w:rFonts w:ascii="Arial" w:eastAsia="Times New Roman" w:hAnsi="Arial" w:cs="Times New Roman"/>
-          <w:b/>
-          <w:bCs/>
-          <w:kern w:val="0"/>
-          <w:szCs w:val="24"/>
-          <w:lang w:eastAsia="fr-FR"/>
-          <w14:ligatures w14:val="none"/>
-        </w:rPr>
-        <w:t xml:space="preserve"> :</w:t>
-      </w:r>
-      <w:r>
-        <w:rPr>
-          <w:rFonts w:ascii="Arial" w:eastAsia="Times New Roman" w:hAnsi="Arial" w:cs="Times New Roman"/>
-          <w:kern w:val="0"/>
-          <w:szCs w:val="24"/>
-          <w:lang w:eastAsia="fr-FR"/>
-          <w14:ligatures w14:val="none"/>
-        </w:rPr>
-        <w:t xml:space="preserve"> le code source qui gère les discussions sur un groupe ;</w:t>
-      </w:r>
-    </w:p>
-    <w:p>
-      <w:pPr>
-        <w:spacing w:line="240" w:lineRule="auto"/>
-        <w:rPr>
-          <w:rFonts w:ascii="Arial" w:eastAsia="Times New Roman" w:hAnsi="Arial" w:cs="Times New Roman"/>
-          <w:kern w:val="0"/>
-          <w:szCs w:val="24"/>
-          <w:lang w:eastAsia="fr-FR"/>
-          <w14:ligatures w14:val="none"/>
-        </w:rPr>
-      </w:pPr>
-      <w:r>
-        <w:rPr>
-          <w:rFonts w:ascii="Arial" w:eastAsia="Times New Roman" w:hAnsi="Arial" w:cs="Times New Roman"/>
-          <w:kern w:val="0"/>
-          <w:szCs w:val="24"/>
-          <w:lang w:eastAsia="fr-FR"/>
-          <w14:ligatures w14:val="none"/>
-        </w:rPr>
-        <w:t xml:space="preserve">* </w:t>
-      </w:r>
-      <w:proofErr w:type="spellStart"/>
-      <w:r>
-        <w:rPr>
-          <w:rFonts w:ascii="Arial" w:eastAsia="Times New Roman" w:hAnsi="Arial" w:cs="Times New Roman"/>
-          <w:b/>
-          <w:bCs/>
-          <w:kern w:val="0"/>
-          <w:szCs w:val="24"/>
-          <w:lang w:eastAsia="fr-FR"/>
-          <w14:ligatures w14:val="none"/>
-        </w:rPr>
-        <w:t>ClientISY.c</w:t>
-      </w:r>
-      <w:proofErr w:type="spellEnd"/>
-      <w:r>
-        <w:rPr>
-          <w:rFonts w:ascii="Arial" w:eastAsia="Times New Roman" w:hAnsi="Arial" w:cs="Times New Roman"/>
-          <w:b/>
-          <w:bCs/>
-          <w:kern w:val="0"/>
-          <w:szCs w:val="24"/>
-          <w:lang w:eastAsia="fr-FR"/>
-          <w14:ligatures w14:val="none"/>
-        </w:rPr>
-        <w:t xml:space="preserve"> :</w:t>
-      </w:r>
-      <w:r>
-        <w:rPr>
-          <w:rFonts w:ascii="Arial" w:eastAsia="Times New Roman" w:hAnsi="Arial" w:cs="Times New Roman"/>
-          <w:kern w:val="0"/>
-          <w:szCs w:val="24"/>
-          <w:lang w:eastAsia="fr-FR"/>
-          <w14:ligatures w14:val="none"/>
-        </w:rPr>
-        <w:t xml:space="preserve"> le code source côté client qui gère les commandes envoyées au serveur et les messages envoyés</w:t>
-      </w:r>
-    </w:p>
-    <w:p>
-      <w:pPr>
-        <w:spacing w:line="240" w:lineRule="auto"/>
-        <w:rPr>
-          <w:rFonts w:ascii="Arial" w:eastAsia="Times New Roman" w:hAnsi="Arial" w:cs="Times New Roman"/>
-          <w:kern w:val="0"/>
-          <w:szCs w:val="24"/>
-          <w:lang w:eastAsia="fr-FR"/>
-          <w14:ligatures w14:val="none"/>
-        </w:rPr>
-      </w:pPr>
-      <w:r>
-        <w:rPr>
-          <w:rFonts w:ascii="Arial" w:eastAsia="Times New Roman" w:hAnsi="Arial" w:cs="Times New Roman"/>
-          <w:kern w:val="0"/>
-          <w:szCs w:val="24"/>
-          <w:lang w:eastAsia="fr-FR"/>
-          <w14:ligatures w14:val="none"/>
-        </w:rPr>
-        <w:t xml:space="preserve">* </w:t>
-      </w:r>
-      <w:proofErr w:type="spellStart"/>
-      <w:r>
-        <w:rPr>
-          <w:rFonts w:ascii="Arial" w:eastAsia="Times New Roman" w:hAnsi="Arial" w:cs="Times New Roman"/>
-          <w:b/>
-          <w:bCs/>
-          <w:kern w:val="0"/>
-          <w:szCs w:val="24"/>
-          <w:lang w:eastAsia="fr-FR"/>
-          <w14:ligatures w14:val="none"/>
-        </w:rPr>
-        <w:t>AffichageISY.c</w:t>
-      </w:r>
-      <w:proofErr w:type="spellEnd"/>
-      <w:r>
-        <w:rPr>
-          <w:rFonts w:ascii="Arial" w:eastAsia="Times New Roman" w:hAnsi="Arial" w:cs="Times New Roman"/>
-          <w:kern w:val="0"/>
-          <w:szCs w:val="24"/>
-          <w:lang w:eastAsia="fr-FR"/>
-          <w14:ligatures w14:val="none"/>
-        </w:rPr>
-        <w:t xml:space="preserve"> : le code source côté client qui gère l’affichage.</w:t>
-      </w:r>
-    </w:p>
-    <w:p>
-      <w:pPr>
-        <w:spacing w:line="240" w:lineRule="auto"/>
+        <w:t>src</w:t>
+      </w:r>
+      <w:proofErr w:type="gramEnd"/>
+      <w:r>
         <w:rPr>
           <w:rFonts w:ascii="Arial" w:eastAsia="Times New Roman" w:hAnsi="Arial" w:cs="Times New Roman"/>
           <w:b/>
@@ -349,9 +128,232 @@
           <w:lang w:eastAsia="fr-FR"/>
           <w14:ligatures w14:val="none"/>
         </w:rPr>
-      </w:pPr>
+        <w:t> :</w:t>
+      </w:r>
+    </w:p>
+    <w:p>
+      <w:pPr>
+        <w:spacing w:line="240" w:lineRule="auto"/>
+        <w:rPr>
+          <w:rFonts w:ascii="Arial" w:eastAsia="Times New Roman" w:hAnsi="Arial" w:cs="Times New Roman"/>
+          <w:kern w:val="0"/>
+          <w:szCs w:val="24"/>
+          <w:lang w:eastAsia="fr-FR"/>
+          <w14:ligatures w14:val="none"/>
+        </w:rPr>
+      </w:pPr>
+      <w:r>
+        <w:rPr>
+          <w:rFonts w:ascii="Arial" w:eastAsia="Times New Roman" w:hAnsi="Arial" w:cs="Times New Roman"/>
+          <w:kern w:val="0"/>
+          <w:szCs w:val="24"/>
+          <w:lang w:eastAsia="fr-FR"/>
+          <w14:ligatures w14:val="none"/>
+        </w:rPr>
+        <w:t xml:space="preserve">* </w:t>
+      </w:r>
       <w:proofErr w:type="spellStart"/>
       <w:r>
+        <w:rPr>
+          <w:rFonts w:ascii="Arial" w:eastAsia="Times New Roman" w:hAnsi="Arial" w:cs="Times New Roman"/>
+          <w:b/>
+          <w:bCs/>
+          <w:kern w:val="0"/>
+          <w:szCs w:val="24"/>
+          <w:lang w:eastAsia="fr-FR"/>
+          <w14:ligatures w14:val="none"/>
+        </w:rPr>
+        <w:t>ServeurISY.c</w:t>
+      </w:r>
+      <w:proofErr w:type="spellEnd"/>
+      <w:r>
+        <w:rPr>
+          <w:rFonts w:ascii="Arial" w:eastAsia="Times New Roman" w:hAnsi="Arial" w:cs="Times New Roman"/>
+          <w:b/>
+          <w:bCs/>
+          <w:kern w:val="0"/>
+          <w:szCs w:val="24"/>
+          <w:lang w:eastAsia="fr-FR"/>
+          <w14:ligatures w14:val="none"/>
+        </w:rPr>
+        <w:t xml:space="preserve"> :</w:t>
+      </w:r>
+      <w:r>
+        <w:rPr>
+          <w:rFonts w:ascii="Arial" w:eastAsia="Times New Roman" w:hAnsi="Arial" w:cs="Times New Roman"/>
+          <w:kern w:val="0"/>
+          <w:szCs w:val="24"/>
+          <w:lang w:eastAsia="fr-FR"/>
+          <w14:ligatures w14:val="none"/>
+        </w:rPr>
+        <w:t xml:space="preserve"> le code source du serveur qui gère les groupes ;</w:t>
+      </w:r>
+    </w:p>
+    <w:p>
+      <w:pPr>
+        <w:spacing w:line="240" w:lineRule="auto"/>
+        <w:rPr>
+          <w:rFonts w:ascii="Arial" w:eastAsia="Times New Roman" w:hAnsi="Arial" w:cs="Times New Roman"/>
+          <w:kern w:val="0"/>
+          <w:szCs w:val="24"/>
+          <w:lang w:eastAsia="fr-FR"/>
+          <w14:ligatures w14:val="none"/>
+        </w:rPr>
+      </w:pPr>
+      <w:r>
+        <w:rPr>
+          <w:rFonts w:ascii="Arial" w:eastAsia="Times New Roman" w:hAnsi="Arial" w:cs="Times New Roman"/>
+          <w:kern w:val="0"/>
+          <w:szCs w:val="24"/>
+          <w:lang w:eastAsia="fr-FR"/>
+          <w14:ligatures w14:val="none"/>
+        </w:rPr>
+        <w:t xml:space="preserve">* </w:t>
+      </w:r>
+      <w:proofErr w:type="spellStart"/>
+      <w:r>
+        <w:rPr>
+          <w:rFonts w:ascii="Arial" w:eastAsia="Times New Roman" w:hAnsi="Arial" w:cs="Times New Roman"/>
+          <w:b/>
+          <w:bCs/>
+          <w:kern w:val="0"/>
+          <w:szCs w:val="24"/>
+          <w:lang w:eastAsia="fr-FR"/>
+          <w14:ligatures w14:val="none"/>
+        </w:rPr>
+        <w:t>GroupeISY.c</w:t>
+      </w:r>
+      <w:proofErr w:type="spellEnd"/>
+      <w:r>
+        <w:rPr>
+          <w:rFonts w:ascii="Arial" w:eastAsia="Times New Roman" w:hAnsi="Arial" w:cs="Times New Roman"/>
+          <w:b/>
+          <w:bCs/>
+          <w:kern w:val="0"/>
+          <w:szCs w:val="24"/>
+          <w:lang w:eastAsia="fr-FR"/>
+          <w14:ligatures w14:val="none"/>
+        </w:rPr>
+        <w:t xml:space="preserve"> :</w:t>
+      </w:r>
+      <w:r>
+        <w:rPr>
+          <w:rFonts w:ascii="Arial" w:eastAsia="Times New Roman" w:hAnsi="Arial" w:cs="Times New Roman"/>
+          <w:kern w:val="0"/>
+          <w:szCs w:val="24"/>
+          <w:lang w:eastAsia="fr-FR"/>
+          <w14:ligatures w14:val="none"/>
+        </w:rPr>
+        <w:t xml:space="preserve"> le code source qui gère les discussions sur un groupe ;</w:t>
+      </w:r>
+    </w:p>
+    <w:p>
+      <w:pPr>
+        <w:spacing w:line="240" w:lineRule="auto"/>
+        <w:rPr>
+          <w:rFonts w:ascii="Arial" w:eastAsia="Times New Roman" w:hAnsi="Arial" w:cs="Times New Roman"/>
+          <w:kern w:val="0"/>
+          <w:szCs w:val="24"/>
+          <w:lang w:eastAsia="fr-FR"/>
+          <w14:ligatures w14:val="none"/>
+        </w:rPr>
+      </w:pPr>
+      <w:r>
+        <w:rPr>
+          <w:rFonts w:ascii="Arial" w:eastAsia="Times New Roman" w:hAnsi="Arial" w:cs="Times New Roman"/>
+          <w:kern w:val="0"/>
+          <w:szCs w:val="24"/>
+          <w:lang w:eastAsia="fr-FR"/>
+          <w14:ligatures w14:val="none"/>
+        </w:rPr>
+        <w:t xml:space="preserve">* </w:t>
+      </w:r>
+      <w:proofErr w:type="spellStart"/>
+      <w:r>
+        <w:rPr>
+          <w:rFonts w:ascii="Arial" w:eastAsia="Times New Roman" w:hAnsi="Arial" w:cs="Times New Roman"/>
+          <w:b/>
+          <w:bCs/>
+          <w:kern w:val="0"/>
+          <w:szCs w:val="24"/>
+          <w:lang w:eastAsia="fr-FR"/>
+          <w14:ligatures w14:val="none"/>
+        </w:rPr>
+        <w:t>ClientISY.c</w:t>
+      </w:r>
+      <w:proofErr w:type="spellEnd"/>
+      <w:r>
+        <w:rPr>
+          <w:rFonts w:ascii="Arial" w:eastAsia="Times New Roman" w:hAnsi="Arial" w:cs="Times New Roman"/>
+          <w:b/>
+          <w:bCs/>
+          <w:kern w:val="0"/>
+          <w:szCs w:val="24"/>
+          <w:lang w:eastAsia="fr-FR"/>
+          <w14:ligatures w14:val="none"/>
+        </w:rPr>
+        <w:t xml:space="preserve"> :</w:t>
+      </w:r>
+      <w:r>
+        <w:rPr>
+          <w:rFonts w:ascii="Arial" w:eastAsia="Times New Roman" w:hAnsi="Arial" w:cs="Times New Roman"/>
+          <w:kern w:val="0"/>
+          <w:szCs w:val="24"/>
+          <w:lang w:eastAsia="fr-FR"/>
+          <w14:ligatures w14:val="none"/>
+        </w:rPr>
+        <w:t xml:space="preserve"> le code source côté client qui gère les commandes envoyées au serveur et les messages envoyés</w:t>
+      </w:r>
+    </w:p>
+    <w:p>
+      <w:pPr>
+        <w:spacing w:line="240" w:lineRule="auto"/>
+        <w:rPr>
+          <w:rFonts w:ascii="Arial" w:eastAsia="Times New Roman" w:hAnsi="Arial" w:cs="Times New Roman"/>
+          <w:kern w:val="0"/>
+          <w:szCs w:val="24"/>
+          <w:lang w:eastAsia="fr-FR"/>
+          <w14:ligatures w14:val="none"/>
+        </w:rPr>
+      </w:pPr>
+      <w:r>
+        <w:rPr>
+          <w:rFonts w:ascii="Arial" w:eastAsia="Times New Roman" w:hAnsi="Arial" w:cs="Times New Roman"/>
+          <w:kern w:val="0"/>
+          <w:szCs w:val="24"/>
+          <w:lang w:eastAsia="fr-FR"/>
+          <w14:ligatures w14:val="none"/>
+        </w:rPr>
+        <w:t xml:space="preserve">* </w:t>
+      </w:r>
+      <w:proofErr w:type="spellStart"/>
+      <w:r>
+        <w:rPr>
+          <w:rFonts w:ascii="Arial" w:eastAsia="Times New Roman" w:hAnsi="Arial" w:cs="Times New Roman"/>
+          <w:b/>
+          <w:bCs/>
+          <w:kern w:val="0"/>
+          <w:szCs w:val="24"/>
+          <w:lang w:eastAsia="fr-FR"/>
+          <w14:ligatures w14:val="none"/>
+        </w:rPr>
+        <w:t>AffichageISY.c</w:t>
+      </w:r>
+      <w:proofErr w:type="spellEnd"/>
+      <w:r>
+        <w:rPr>
+          <w:rFonts w:ascii="Arial" w:eastAsia="Times New Roman" w:hAnsi="Arial" w:cs="Times New Roman"/>
+          <w:kern w:val="0"/>
+          <w:szCs w:val="24"/>
+          <w:lang w:eastAsia="fr-FR"/>
+          <w14:ligatures w14:val="none"/>
+        </w:rPr>
+        <w:t xml:space="preserve"> : le code source côté client qui gère l’affichage.</w:t>
+      </w:r>
+    </w:p>
+    <w:p>
+      <w:pPr>
+        <w:spacing w:line="240" w:lineRule="auto"/>
         <w:rPr>
           <w:rFonts w:ascii="Arial" w:eastAsia="Times New Roman" w:hAnsi="Arial" w:cs="Times New Roman"/>
           <w:b/>
@@ -364,9 +366,8 @@
           <w:lang w:eastAsia="fr-FR"/>
           <w14:ligatures w14:val="none"/>
         </w:rPr>
-        <w:t>Include</w:t>
-      </w:r>
-      <w:proofErr w:type="spellEnd"/>
+      </w:pPr>
+      <w:proofErr w:type="spellStart"/>
       <w:r>
         <w:rPr>
           <w:rFonts w:ascii="Arial" w:eastAsia="Times New Roman" w:hAnsi="Arial" w:cs="Times New Roman"/>
@@ -380,6 +381,22 @@
           <w:lang w:eastAsia="fr-FR"/>
           <w14:ligatures w14:val="none"/>
         </w:rPr>
+        <w:t>Include</w:t>
+      </w:r>
+      <w:proofErr w:type="spellEnd"/>
+      <w:r>
+        <w:rPr>
+          <w:rFonts w:ascii="Arial" w:eastAsia="Times New Roman" w:hAnsi="Arial" w:cs="Times New Roman"/>
+          <w:b/>
+          <w:bCs/>
+          <w:i/>
+          <w:iCs/>
+          <w:kern w:val="0"/>
+          <w:szCs w:val="24"/>
+          <w:u w:val="single"/>
+          <w:lang w:eastAsia="fr-FR"/>
+          <w14:ligatures w14:val="none"/>
+        </w:rPr>
         <w:t> :</w:t>
       </w:r>
     </w:p>
@@ -545,6 +562,7 @@
           <w14:ligatures w14:val="none"/>
         </w:rPr>
       </w:pPr>
+      <w:proofErr w:type="gramStart"/>
       <w:r>
         <w:rPr>
           <w:rFonts w:ascii="Arial" w:eastAsia="Times New Roman" w:hAnsi="Arial" w:cs="Times New Roman"/>
@@ -557,7 +575,22 @@
           <w:lang w:eastAsia="fr-FR"/>
           <w14:ligatures w14:val="none"/>
         </w:rPr>
-        <w:t>Fonction implémenté dans la V1.0 sur l’adresse local Server 127.0.0.1</w:t>
+        <w:t>Fonction implémenté</w:t>
+      </w:r>
+      <w:proofErr w:type="gramEnd"/>
+      <w:r>
+        <w:rPr>
+          <w:rFonts w:ascii="Arial" w:eastAsia="Times New Roman" w:hAnsi="Arial" w:cs="Times New Roman"/>
+          <w:b/>
+          <w:bCs/>
+          <w:i/>
+          <w:iCs/>
+          <w:kern w:val="0"/>
+          <w:szCs w:val="24"/>
+          <w:lang w:eastAsia="fr-FR"/>
+          <w14:ligatures w14:val="none"/>
+        </w:rPr>
+        <w:t xml:space="preserve"> dans la V1.0 sur l’adresse local Server 127.0.0.1</w:t>
       </w:r>
     </w:p>
     <w:p>
@@ -619,15 +652,27 @@
           <w14:ligatures w14:val="none"/>
         </w:rPr>
       </w:pPr>
-      <w:r>
-        <w:rPr>
-          <w:rFonts w:ascii="Arial" w:eastAsia="Times New Roman" w:hAnsi="Arial" w:cs="Times New Roman"/>
-          <w:kern w:val="0"/>
-          <w:szCs w:val="24"/>
-          <w:lang w:eastAsia="fr-FR"/>
-          <w14:ligatures w14:val="none"/>
-        </w:rPr>
-        <w:t>le gestionnaire.</w:t>
+      <w:proofErr w:type="gramStart"/>
+      <w:r>
+        <w:rPr>
+          <w:rFonts w:ascii="Arial" w:eastAsia="Times New Roman" w:hAnsi="Arial" w:cs="Times New Roman"/>
+          <w:kern w:val="0"/>
+          <w:szCs w:val="24"/>
+          <w:lang w:eastAsia="fr-FR"/>
+          <w14:ligatures w14:val="none"/>
+        </w:rPr>
+        <w:t>le</w:t>
+      </w:r>
+      <w:proofErr w:type="gramEnd"/>
+      <w:r>
+        <w:rPr>
+          <w:rFonts w:ascii="Arial" w:eastAsia="Times New Roman" w:hAnsi="Arial" w:cs="Times New Roman"/>
+          <w:kern w:val="0"/>
+          <w:szCs w:val="24"/>
+          <w:lang w:eastAsia="fr-FR"/>
+          <w14:ligatures w14:val="none"/>
+        </w:rPr>
+        <w:t xml:space="preserve"> gestionnaire.</w:t>
       </w:r>
     </w:p>
     <w:p>
@@ -1005,15 +1050,27 @@
           <w14:ligatures w14:val="none"/>
         </w:rPr>
       </w:pPr>
-      <w:r>
-        <w:rPr>
-          <w:rFonts w:ascii="Arial" w:eastAsia="Times New Roman" w:hAnsi="Arial" w:cs="Times New Roman"/>
-          <w:kern w:val="0"/>
-          <w:szCs w:val="24"/>
-          <w:lang w:eastAsia="fr-FR"/>
-          <w14:ligatures w14:val="none"/>
-        </w:rPr>
-        <w:t xml:space="preserve">de visualiser tous les messages postés sur le groupe via </w:t>
+      <w:proofErr w:type="gramStart"/>
+      <w:r>
+        <w:rPr>
+          <w:rFonts w:ascii="Arial" w:eastAsia="Times New Roman" w:hAnsi="Arial" w:cs="Times New Roman"/>
+          <w:kern w:val="0"/>
+          <w:szCs w:val="24"/>
+          <w:lang w:eastAsia="fr-FR"/>
+          <w14:ligatures w14:val="none"/>
+        </w:rPr>
+        <w:t>de</w:t>
+      </w:r>
+      <w:proofErr w:type="gramEnd"/>
+      <w:r>
+        <w:rPr>
+          <w:rFonts w:ascii="Arial" w:eastAsia="Times New Roman" w:hAnsi="Arial" w:cs="Times New Roman"/>
+          <w:kern w:val="0"/>
+          <w:szCs w:val="24"/>
+          <w:lang w:eastAsia="fr-FR"/>
+          <w14:ligatures w14:val="none"/>
+        </w:rPr>
+        <w:t xml:space="preserve"> visualiser tous les messages postés sur le groupe via </w:t>
       </w:r>
       <w:proofErr w:type="spellStart"/>
       <w:r>
@@ -1116,6 +1173,7 @@
           <w14:ligatures w14:val="none"/>
         </w:rPr>
       </w:pPr>
+      <w:proofErr w:type="gramStart"/>
       <w:r>
         <w:rPr>
           <w:rFonts w:ascii="Arial" w:eastAsia="Times New Roman" w:hAnsi="Arial" w:cs="Times New Roman"/>
@@ -1128,7 +1186,22 @@
           <w:lang w:eastAsia="fr-FR"/>
           <w14:ligatures w14:val="none"/>
         </w:rPr>
-        <w:t>sur l’adresse local Server libre (IPV4 au choix)</w:t>
+        <w:t>sur</w:t>
+      </w:r>
+      <w:proofErr w:type="gramEnd"/>
+      <w:r>
+        <w:rPr>
+          <w:rFonts w:ascii="Arial" w:eastAsia="Times New Roman" w:hAnsi="Arial" w:cs="Times New Roman"/>
+          <w:b/>
+          <w:bCs/>
+          <w:i/>
+          <w:iCs/>
+          <w:kern w:val="0"/>
+          <w:szCs w:val="24"/>
+          <w:lang w:eastAsia="fr-FR"/>
+          <w14:ligatures w14:val="none"/>
+        </w:rPr>
+        <w:t xml:space="preserve"> l’adresse local Server libre (IPV4 au choix)</w:t>
       </w:r>
     </w:p>
     <w:p>
@@ -1607,39 +1680,75 @@
           <w14:ligatures w14:val="none"/>
         </w:rPr>
       </w:pPr>
-      <w:r>
-        <w:rPr>
-          <w:rFonts w:ascii="Arial" w:eastAsia="Times New Roman" w:hAnsi="Arial" w:cs="Times New Roman"/>
-          <w:b/>
-          <w:bCs/>
-          <w:kern w:val="0"/>
-          <w:szCs w:val="24"/>
-          <w:lang w:eastAsia="fr-FR"/>
-          <w14:ligatures w14:val="none"/>
-        </w:rPr>
-        <w:t xml:space="preserve">essais de fusion de deux groupes, </w:t>
-      </w:r>
-    </w:p>
-    <w:p>
-      <w:pPr>
-        <w:spacing w:after="0" w:line="240" w:lineRule="auto"/>
-        <w:rPr>
-          <w:rFonts w:ascii="Arial" w:eastAsia="Times New Roman" w:hAnsi="Arial" w:cs="Times New Roman"/>
-          <w:kern w:val="0"/>
-          <w:szCs w:val="24"/>
-          <w:lang w:eastAsia="fr-FR"/>
-          <w14:ligatures w14:val="none"/>
-        </w:rPr>
-      </w:pPr>
-      <w:r>
-        <w:rPr>
-          <w:rFonts w:ascii="Arial" w:eastAsia="Times New Roman" w:hAnsi="Arial" w:cs="Times New Roman"/>
-          <w:kern w:val="0"/>
-          <w:szCs w:val="24"/>
-          <w:lang w:eastAsia="fr-FR"/>
-          <w14:ligatures w14:val="none"/>
-        </w:rPr>
-        <w:t>--&gt; fusion de deux groupes modérateur : OK</w:t>
+      <w:proofErr w:type="gramStart"/>
+      <w:r>
+        <w:rPr>
+          <w:rFonts w:ascii="Arial" w:eastAsia="Times New Roman" w:hAnsi="Arial" w:cs="Times New Roman"/>
+          <w:b/>
+          <w:bCs/>
+          <w:kern w:val="0"/>
+          <w:szCs w:val="24"/>
+          <w:lang w:eastAsia="fr-FR"/>
+          <w14:ligatures w14:val="none"/>
+        </w:rPr>
+        <w:t>essais</w:t>
+      </w:r>
+      <w:proofErr w:type="gramEnd"/>
+      <w:r>
+        <w:rPr>
+          <w:rFonts w:ascii="Arial" w:eastAsia="Times New Roman" w:hAnsi="Arial" w:cs="Times New Roman"/>
+          <w:b/>
+          <w:bCs/>
+          <w:kern w:val="0"/>
+          <w:szCs w:val="24"/>
+          <w:lang w:eastAsia="fr-FR"/>
+          <w14:ligatures w14:val="none"/>
+        </w:rPr>
+        <w:t xml:space="preserve"> de fusion de deux groupes, </w:t>
+      </w:r>
+    </w:p>
+    <w:p>
+      <w:pPr>
+        <w:spacing w:after="0" w:line="240" w:lineRule="auto"/>
+        <w:rPr>
+          <w:rFonts w:ascii="Arial" w:eastAsia="Times New Roman" w:hAnsi="Arial" w:cs="Times New Roman"/>
+          <w:kern w:val="0"/>
+          <w:szCs w:val="24"/>
+          <w:lang w:eastAsia="fr-FR"/>
+          <w14:ligatures w14:val="none"/>
+        </w:rPr>
+      </w:pPr>
+      <w:r>
+        <w:rPr>
+          <w:rFonts w:ascii="Arial" w:eastAsia="Times New Roman" w:hAnsi="Arial" w:cs="Times New Roman"/>
+          <w:kern w:val="0"/>
+          <w:szCs w:val="24"/>
+          <w:lang w:eastAsia="fr-FR"/>
+          <w14:ligatures w14:val="none"/>
+        </w:rPr>
+        <w:t xml:space="preserve">--&gt; fusion de </w:t>
+      </w:r>
+      <w:proofErr w:type="gramStart"/>
+      <w:r>
+        <w:rPr>
+          <w:rFonts w:ascii="Arial" w:eastAsia="Times New Roman" w:hAnsi="Arial" w:cs="Times New Roman"/>
+          <w:kern w:val="0"/>
+          <w:szCs w:val="24"/>
+          <w:lang w:eastAsia="fr-FR"/>
+          <w14:ligatures w14:val="none"/>
+        </w:rPr>
+        <w:t>deux groupes modérateur</w:t>
+      </w:r>
+      <w:proofErr w:type="gramEnd"/>
+      <w:r>
+        <w:rPr>
+          <w:rFonts w:ascii="Arial" w:eastAsia="Times New Roman" w:hAnsi="Arial" w:cs="Times New Roman"/>
+          <w:kern w:val="0"/>
+          <w:szCs w:val="24"/>
+          <w:lang w:eastAsia="fr-FR"/>
+          <w14:ligatures w14:val="none"/>
+        </w:rPr>
+        <w:t xml:space="preserve"> : OK</w:t>
       </w:r>
     </w:p>
     <w:p>
@@ -1683,7 +1792,29 @@
           <w:lang w:eastAsia="fr-FR"/>
           <w14:ligatures w14:val="none"/>
         </w:rPr>
-        <w:t>--&gt; fusion de deux groupes non modérateur : OK</w:t>
+        <w:t xml:space="preserve">--&gt; fusion de </w:t>
+      </w:r>
+      <w:proofErr w:type="gramStart"/>
+      <w:r>
+        <w:rPr>
+          <w:rFonts w:ascii="Arial" w:eastAsia="Times New Roman" w:hAnsi="Arial" w:cs="Times New Roman"/>
+          <w:kern w:val="0"/>
+          <w:szCs w:val="24"/>
+          <w:lang w:eastAsia="fr-FR"/>
+          <w14:ligatures w14:val="none"/>
+        </w:rPr>
+        <w:t>deux groupes non modérateur</w:t>
+      </w:r>
+      <w:proofErr w:type="gramEnd"/>
+      <w:r>
+        <w:rPr>
+          <w:rFonts w:ascii="Arial" w:eastAsia="Times New Roman" w:hAnsi="Arial" w:cs="Times New Roman"/>
+          <w:kern w:val="0"/>
+          <w:szCs w:val="24"/>
+          <w:lang w:eastAsia="fr-FR"/>
+          <w14:ligatures w14:val="none"/>
+        </w:rPr>
+        <w:t xml:space="preserve"> : OK</w:t>
       </w:r>
     </w:p>
     <w:p>
@@ -1733,7 +1864,63 @@
           <w:lang w:eastAsia="fr-FR"/>
           <w14:ligatures w14:val="none"/>
         </w:rPr>
-        <w:t>les membres du groupe qui est supprimé(par fusion) sont déconnecté de doivent rejoindre le nouveau groupe : il faut automatisé l'action de rejoindre le nouveau groupe sinon fonction identique à "supprimer groupe".</w:t>
+        <w:t xml:space="preserve">les membres du groupe qui est </w:t>
+      </w:r>
+      <w:proofErr w:type="gramStart"/>
+      <w:r>
+        <w:rPr>
+          <w:rFonts w:ascii="Arial" w:eastAsia="Times New Roman" w:hAnsi="Arial" w:cs="Times New Roman"/>
+          <w:b/>
+          <w:bCs/>
+          <w:color w:val="EE0000"/>
+          <w:kern w:val="0"/>
+          <w:szCs w:val="24"/>
+          <w:lang w:eastAsia="fr-FR"/>
+          <w14:ligatures w14:val="none"/>
+        </w:rPr>
+        <w:t>supprimé(</w:t>
+      </w:r>
+      <w:proofErr w:type="gramEnd"/>
+      <w:r>
+        <w:rPr>
+          <w:rFonts w:ascii="Arial" w:eastAsia="Times New Roman" w:hAnsi="Arial" w:cs="Times New Roman"/>
+          <w:b/>
+          <w:bCs/>
+          <w:color w:val="EE0000"/>
+          <w:kern w:val="0"/>
+          <w:szCs w:val="24"/>
+          <w:lang w:eastAsia="fr-FR"/>
+          <w14:ligatures w14:val="none"/>
+        </w:rPr>
+        <w:t xml:space="preserve">par fusion) sont déconnecté de doivent rejoindre le nouveau groupe : il faut </w:t>
+      </w:r>
+      <w:proofErr w:type="gramStart"/>
+      <w:r>
+        <w:rPr>
+          <w:rFonts w:ascii="Arial" w:eastAsia="Times New Roman" w:hAnsi="Arial" w:cs="Times New Roman"/>
+          <w:b/>
+          <w:bCs/>
+          <w:color w:val="EE0000"/>
+          <w:kern w:val="0"/>
+          <w:szCs w:val="24"/>
+          <w:lang w:eastAsia="fr-FR"/>
+          <w14:ligatures w14:val="none"/>
+        </w:rPr>
+        <w:t>automatisé</w:t>
+      </w:r>
+      <w:proofErr w:type="gramEnd"/>
+      <w:r>
+        <w:rPr>
+          <w:rFonts w:ascii="Arial" w:eastAsia="Times New Roman" w:hAnsi="Arial" w:cs="Times New Roman"/>
+          <w:b/>
+          <w:bCs/>
+          <w:color w:val="EE0000"/>
+          <w:kern w:val="0"/>
+          <w:szCs w:val="24"/>
+          <w:lang w:eastAsia="fr-FR"/>
+          <w14:ligatures w14:val="none"/>
+        </w:rPr>
+        <w:t xml:space="preserve"> l'action de rejoindre le nouveau groupe sinon fonction identique à "supprimer groupe".</w:t>
       </w:r>
     </w:p>
     <w:p>
@@ -1806,7 +1993,33 @@
           <w:lang w:eastAsia="fr-FR"/>
           <w14:ligatures w14:val="none"/>
         </w:rPr>
-        <w:t xml:space="preserve">« ban » : </w:t>
+        <w:t>« </w:t>
+      </w:r>
+      <w:proofErr w:type="gramStart"/>
+      <w:r>
+        <w:rPr>
+          <w:rFonts w:ascii="Arial" w:eastAsia="Times New Roman" w:hAnsi="Arial" w:cs="Times New Roman"/>
+          <w:b/>
+          <w:bCs/>
+          <w:kern w:val="0"/>
+          <w:szCs w:val="24"/>
+          <w:lang w:eastAsia="fr-FR"/>
+          <w14:ligatures w14:val="none"/>
+        </w:rPr>
+        <w:t>ban</w:t>
+      </w:r>
+      <w:proofErr w:type="gramEnd"/>
+      <w:r>
+        <w:rPr>
+          <w:rFonts w:ascii="Arial" w:eastAsia="Times New Roman" w:hAnsi="Arial" w:cs="Times New Roman"/>
+          <w:b/>
+          <w:bCs/>
+          <w:kern w:val="0"/>
+          <w:szCs w:val="24"/>
+          <w:lang w:eastAsia="fr-FR"/>
+          <w14:ligatures w14:val="none"/>
+        </w:rPr>
+        <w:t xml:space="preserve"> » : </w:t>
       </w:r>
       <w:r>
         <w:rPr>
@@ -1819,7 +2032,35 @@
           <w:lang w:eastAsia="fr-FR"/>
           <w14:ligatures w14:val="none"/>
         </w:rPr>
-        <w:t>Non fonctionnel, Lorsque commande de ban envoyé via le client modérateur, le client banni n’est plus listé et il ne reçoit plus les messages du modérateur parce que l’affichage du client banni se ferme MAIS vu du client banni, il est notifié, s’il rejoint le groupe de nouveau  il peut toujours dialoguer sur le groupe actif mais l’affichage ne s’ouvre plus et les messages sont reçu par le client modérateur (</w:t>
+        <w:t xml:space="preserve">Non fonctionnel, Lorsque commande de ban envoyé via le client modérateur, le client banni n’est plus listé et il ne reçoit plus les messages du modérateur parce que l’affichage du client banni se ferme MAIS vu du client banni, il est notifié, s’il rejoint le groupe de </w:t>
+      </w:r>
+      <w:proofErr w:type="gramStart"/>
+      <w:r>
+        <w:rPr>
+          <w:rFonts w:ascii="Arial" w:eastAsia="Times New Roman" w:hAnsi="Arial" w:cs="Times New Roman"/>
+          <w:b/>
+          <w:bCs/>
+          <w:color w:val="EE0000"/>
+          <w:kern w:val="0"/>
+          <w:szCs w:val="24"/>
+          <w:lang w:eastAsia="fr-FR"/>
+          <w14:ligatures w14:val="none"/>
+        </w:rPr>
+        <w:t>nouveau  il</w:t>
+      </w:r>
+      <w:proofErr w:type="gramEnd"/>
+      <w:r>
+        <w:rPr>
+          <w:rFonts w:ascii="Arial" w:eastAsia="Times New Roman" w:hAnsi="Arial" w:cs="Times New Roman"/>
+          <w:b/>
+          <w:bCs/>
+          <w:color w:val="EE0000"/>
+          <w:kern w:val="0"/>
+          <w:szCs w:val="24"/>
+          <w:lang w:eastAsia="fr-FR"/>
+          <w14:ligatures w14:val="none"/>
+        </w:rPr>
+        <w:t xml:space="preserve"> peut toujours dialoguer sur le groupe actif mais l’affichage ne s’ouvre plus et les messages sont reçu par le client modérateur (</w:t>
       </w:r>
       <w:proofErr w:type="spellStart"/>
       <w:r>
@@ -2206,17 +2447,45 @@
           <w:lang w:eastAsia="fr-FR"/>
           <w14:ligatures w14:val="none"/>
         </w:rPr>
-        <w:t>« ban » :</w:t>
-      </w:r>
-      <w:r>
-        <w:rPr>
-          <w:rFonts w:ascii="Arial" w:eastAsia="Times New Roman" w:hAnsi="Arial" w:cs="Times New Roman"/>
+        <w:t>« </w:t>
+      </w:r>
+      <w:proofErr w:type="gramStart"/>
+      <w:r>
+        <w:rPr>
+          <w:rFonts w:ascii="Arial" w:eastAsia="Times New Roman" w:hAnsi="Arial" w:cs="Times New Roman"/>
+          <w:b/>
+          <w:bCs/>
           <w:color w:val="EE0000"/>
           <w:kern w:val="0"/>
           <w:szCs w:val="24"/>
           <w:lang w:eastAsia="fr-FR"/>
           <w14:ligatures w14:val="none"/>
         </w:rPr>
+        <w:t>ban</w:t>
+      </w:r>
+      <w:proofErr w:type="gramEnd"/>
+      <w:r>
+        <w:rPr>
+          <w:rFonts w:ascii="Arial" w:eastAsia="Times New Roman" w:hAnsi="Arial" w:cs="Times New Roman"/>
+          <w:b/>
+          <w:bCs/>
+          <w:color w:val="EE0000"/>
+          <w:kern w:val="0"/>
+          <w:szCs w:val="24"/>
+          <w:lang w:eastAsia="fr-FR"/>
+          <w14:ligatures w14:val="none"/>
+        </w:rPr>
+        <w:t> » :</w:t>
+      </w:r>
+      <w:r>
+        <w:rPr>
+          <w:rFonts w:ascii="Arial" w:eastAsia="Times New Roman" w:hAnsi="Arial" w:cs="Times New Roman"/>
+          <w:color w:val="EE0000"/>
+          <w:kern w:val="0"/>
+          <w:szCs w:val="24"/>
+          <w:lang w:eastAsia="fr-FR"/>
+          <w14:ligatures w14:val="none"/>
+        </w:rPr>
         <w:t xml:space="preserve">  voir modérer un membre</w:t>
       </w:r>
     </w:p>
@@ -2243,17 +2512,45 @@
           <w:lang w:val="en-US" w:eastAsia="fr-FR"/>
           <w14:ligatures w14:val="none"/>
         </w:rPr>
-        <w:t xml:space="preserve">« stat » : </w:t>
-      </w:r>
-      <w:r>
-        <w:rPr>
-          <w:rFonts w:ascii="Arial" w:eastAsia="Times New Roman" w:hAnsi="Arial" w:cs="Times New Roman"/>
+        <w:t>« stat </w:t>
+      </w:r>
+      <w:proofErr w:type="gramStart"/>
+      <w:r>
+        <w:rPr>
+          <w:rFonts w:ascii="Arial" w:eastAsia="Times New Roman" w:hAnsi="Arial" w:cs="Times New Roman"/>
+          <w:b/>
+          <w:bCs/>
           <w:color w:val="EE0000"/>
           <w:kern w:val="0"/>
           <w:szCs w:val="24"/>
           <w:lang w:val="en-US" w:eastAsia="fr-FR"/>
           <w14:ligatures w14:val="none"/>
         </w:rPr>
+        <w:t>» :</w:t>
+      </w:r>
+      <w:proofErr w:type="gramEnd"/>
+      <w:r>
+        <w:rPr>
+          <w:rFonts w:ascii="Arial" w:eastAsia="Times New Roman" w:hAnsi="Arial" w:cs="Times New Roman"/>
+          <w:b/>
+          <w:bCs/>
+          <w:color w:val="EE0000"/>
+          <w:kern w:val="0"/>
+          <w:szCs w:val="24"/>
+          <w:lang w:val="en-US" w:eastAsia="fr-FR"/>
+          <w14:ligatures w14:val="none"/>
+        </w:rPr>
+        <w:t xml:space="preserve"> </w:t>
+      </w:r>
+      <w:r>
+        <w:rPr>
+          <w:rFonts w:ascii="Arial" w:eastAsia="Times New Roman" w:hAnsi="Arial" w:cs="Times New Roman"/>
+          <w:color w:val="EE0000"/>
+          <w:kern w:val="0"/>
+          <w:szCs w:val="24"/>
+          <w:lang w:val="en-US" w:eastAsia="fr-FR"/>
+          <w14:ligatures w14:val="none"/>
+        </w:rPr>
         <w:t>OK</w:t>
       </w:r>
     </w:p>
@@ -2278,7 +2575,7 @@
           <w:color w:val="EE0000"/>
           <w:kern w:val="0"/>
           <w:szCs w:val="24"/>
-          <w:lang w:eastAsia="fr-FR"/>
+          <w:lang w:val="en-US" w:eastAsia="fr-FR"/>
           <w14:ligatures w14:val="none"/>
         </w:rPr>
       </w:pPr>
@@ -2413,7 +2710,29 @@
           <w:lang w:eastAsia="fr-FR"/>
           <w14:ligatures w14:val="none"/>
         </w:rPr>
-        <w:t>Faire en sorte que lorsque je tape cmd il affiche dans le terminal taper help pour avoir toutes la liste des cmd</w:t>
+        <w:t xml:space="preserve">Faire en sorte que lorsque je tape cmd il affiche dans le terminal taper help pour avoir </w:t>
+      </w:r>
+      <w:proofErr w:type="gramStart"/>
+      <w:r>
+        <w:rPr>
+          <w:rFonts w:ascii="Arial" w:eastAsia="Times New Roman" w:hAnsi="Arial" w:cs="Times New Roman"/>
+          <w:kern w:val="0"/>
+          <w:szCs w:val="24"/>
+          <w:lang w:eastAsia="fr-FR"/>
+          <w14:ligatures w14:val="none"/>
+        </w:rPr>
+        <w:t>toutes la liste</w:t>
+      </w:r>
+      <w:proofErr w:type="gramEnd"/>
+      <w:r>
+        <w:rPr>
+          <w:rFonts w:ascii="Arial" w:eastAsia="Times New Roman" w:hAnsi="Arial" w:cs="Times New Roman"/>
+          <w:kern w:val="0"/>
+          <w:szCs w:val="24"/>
+          <w:lang w:eastAsia="fr-FR"/>
+          <w14:ligatures w14:val="none"/>
+        </w:rPr>
+        <w:t xml:space="preserve"> des cmd</w:t>
       </w:r>
     </w:p>
     <w:p>
@@ -2514,12 +2833,10 @@
           <w:lang w:eastAsia="fr-FR"/>
           <w14:ligatures w14:val="none"/>
         </w:rPr>
-        <w:t xml:space="preserve">OK : testé de la façon suivant </w:t>
-      </w:r>
-    </w:p>
-    <w:p>
-      <w:pPr>
-        <w:spacing w:after="0" w:line="240" w:lineRule="auto"/>
+        <w:t xml:space="preserve">OK : testé </w:t>
+      </w:r>
+      <w:proofErr w:type="gramStart"/>
+      <w:r>
         <w:rPr>
           <w:rFonts w:ascii="Arial" w:eastAsia="Times New Roman" w:hAnsi="Arial" w:cs="Times New Roman"/>
           <w:color w:val="70AD47" w:themeColor="accent6"/>
@@ -2528,7 +2845,9 @@
           <w:lang w:eastAsia="fr-FR"/>
           <w14:ligatures w14:val="none"/>
         </w:rPr>
-      </w:pPr>
+        <w:t>de la façon suivant</w:t>
+      </w:r>
+      <w:proofErr w:type="gramEnd"/>
       <w:r>
         <w:rPr>
           <w:rFonts w:ascii="Arial" w:eastAsia="Times New Roman" w:hAnsi="Arial" w:cs="Times New Roman"/>
@@ -2538,6 +2857,30 @@
           <w:lang w:eastAsia="fr-FR"/>
           <w14:ligatures w14:val="none"/>
         </w:rPr>
+        <w:t xml:space="preserve"> </w:t>
+      </w:r>
+    </w:p>
+    <w:p>
+      <w:pPr>
+        <w:spacing w:after="0" w:line="240" w:lineRule="auto"/>
+        <w:rPr>
+          <w:rFonts w:ascii="Arial" w:eastAsia="Times New Roman" w:hAnsi="Arial" w:cs="Times New Roman"/>
+          <w:color w:val="70AD47" w:themeColor="accent6"/>
+          <w:kern w:val="0"/>
+          <w:szCs w:val="24"/>
+          <w:lang w:eastAsia="fr-FR"/>
+          <w14:ligatures w14:val="none"/>
+        </w:rPr>
+      </w:pPr>
+      <w:r>
+        <w:rPr>
+          <w:rFonts w:ascii="Arial" w:eastAsia="Times New Roman" w:hAnsi="Arial" w:cs="Times New Roman"/>
+          <w:color w:val="70AD47" w:themeColor="accent6"/>
+          <w:kern w:val="0"/>
+          <w:szCs w:val="24"/>
+          <w:lang w:eastAsia="fr-FR"/>
+          <w14:ligatures w14:val="none"/>
+        </w:rPr>
         <w:t xml:space="preserve">Client1 à crée un groupe1 </w:t>
       </w:r>
     </w:p>
@@ -2613,6 +2956,7 @@
         <w:t xml:space="preserve"> rejoint le groupe et </w:t>
       </w:r>
       <w:proofErr w:type="spellStart"/>
+      <w:proofErr w:type="gramStart"/>
       <w:r>
         <w:rPr>
           <w:rFonts w:ascii="Arial" w:eastAsia="Times New Roman" w:hAnsi="Arial" w:cs="Times New Roman"/>
@@ -2625,6 +2969,7 @@
         <w:t>a</w:t>
       </w:r>
       <w:proofErr w:type="spellEnd"/>
+      <w:proofErr w:type="gramEnd"/>
       <w:r>
         <w:rPr>
           <w:rFonts w:ascii="Arial" w:eastAsia="Times New Roman" w:hAnsi="Arial" w:cs="Times New Roman"/>
@@ -2977,7 +3322,31 @@
           <w:lang w:eastAsia="fr-FR"/>
           <w14:ligatures w14:val="none"/>
         </w:rPr>
-        <w:t xml:space="preserve"> Permet de chiffrer les messages dès leur envoi par le client. Le contenu des messages est illisible si interceptés ou lus sur le serveur. Seul les autres clients déchiffrent le message.</w:t>
+        <w:t xml:space="preserve"> Permet de chiffrer les messages dès leur envoi par le client. Le contenu des messages est illisible si interceptés ou lus sur le serveur. </w:t>
+      </w:r>
+      <w:proofErr w:type="gramStart"/>
+      <w:r>
+        <w:rPr>
+          <w:rFonts w:ascii="Arial" w:eastAsia="Times New Roman" w:hAnsi="Arial" w:cs="Times New Roman"/>
+          <w:kern w:val="0"/>
+          <w:szCs w:val="24"/>
+          <w:highlight w:val="green"/>
+          <w:lang w:eastAsia="fr-FR"/>
+          <w14:ligatures w14:val="none"/>
+        </w:rPr>
+        <w:t>Seul les autres clients</w:t>
+      </w:r>
+      <w:proofErr w:type="gramEnd"/>
+      <w:r>
+        <w:rPr>
+          <w:rFonts w:ascii="Arial" w:eastAsia="Times New Roman" w:hAnsi="Arial" w:cs="Times New Roman"/>
+          <w:kern w:val="0"/>
+          <w:szCs w:val="24"/>
+          <w:highlight w:val="green"/>
+          <w:lang w:eastAsia="fr-FR"/>
+          <w14:ligatures w14:val="none"/>
+        </w:rPr>
+        <w:t xml:space="preserve"> déchiffrent le message.</w:t>
       </w:r>
     </w:p>
     <w:p>
@@ -3109,17 +3478,95 @@
           <w14:ligatures w14:val="none"/>
         </w:rPr>
       </w:pPr>
-      <w:r>
-        <w:rPr>
-          <w:rFonts w:ascii="Arial" w:eastAsia="Times New Roman" w:hAnsi="Arial" w:cs="Times New Roman"/>
-          <w:b/>
-          <w:bCs/>
-          <w:kern w:val="0"/>
-          <w:szCs w:val="24"/>
-          <w:lang w:eastAsia="fr-FR"/>
-          <w14:ligatures w14:val="none"/>
-        </w:rPr>
-        <w:t xml:space="preserve">Ban , cmd , fusion </w:t>
+      <w:proofErr w:type="gramStart"/>
+      <w:r>
+        <w:rPr>
+          <w:rFonts w:ascii="Arial" w:eastAsia="Times New Roman" w:hAnsi="Arial" w:cs="Times New Roman"/>
+          <w:b/>
+          <w:bCs/>
+          <w:kern w:val="0"/>
+          <w:szCs w:val="24"/>
+          <w:lang w:eastAsia="fr-FR"/>
+          <w14:ligatures w14:val="none"/>
+        </w:rPr>
+        <w:t>Ban ,</w:t>
+      </w:r>
+      <w:proofErr w:type="gramEnd"/>
+      <w:r>
+        <w:rPr>
+          <w:rFonts w:ascii="Arial" w:eastAsia="Times New Roman" w:hAnsi="Arial" w:cs="Times New Roman"/>
+          <w:b/>
+          <w:bCs/>
+          <w:kern w:val="0"/>
+          <w:szCs w:val="24"/>
+          <w:lang w:eastAsia="fr-FR"/>
+          <w14:ligatures w14:val="none"/>
+        </w:rPr>
+        <w:t xml:space="preserve"> </w:t>
+      </w:r>
+      <w:proofErr w:type="gramStart"/>
+      <w:r>
+        <w:rPr>
+          <w:rFonts w:ascii="Arial" w:eastAsia="Times New Roman" w:hAnsi="Arial" w:cs="Times New Roman"/>
+          <w:b/>
+          <w:bCs/>
+          <w:kern w:val="0"/>
+          <w:szCs w:val="24"/>
+          <w:lang w:eastAsia="fr-FR"/>
+          <w14:ligatures w14:val="none"/>
+        </w:rPr>
+        <w:t>cmd ,</w:t>
+      </w:r>
+      <w:proofErr w:type="gramEnd"/>
+      <w:r>
+        <w:rPr>
+          <w:rFonts w:ascii="Arial" w:eastAsia="Times New Roman" w:hAnsi="Arial" w:cs="Times New Roman"/>
+          <w:b/>
+          <w:bCs/>
+          <w:kern w:val="0"/>
+          <w:szCs w:val="24"/>
+          <w:lang w:eastAsia="fr-FR"/>
+          <w14:ligatures w14:val="none"/>
+        </w:rPr>
+        <w:t xml:space="preserve"> </w:t>
+      </w:r>
+      <w:proofErr w:type="gramStart"/>
+      <w:r>
+        <w:rPr>
+          <w:rFonts w:ascii="Arial" w:eastAsia="Times New Roman" w:hAnsi="Arial" w:cs="Times New Roman"/>
+          <w:b/>
+          <w:bCs/>
+          <w:kern w:val="0"/>
+          <w:szCs w:val="24"/>
+          <w:lang w:eastAsia="fr-FR"/>
+          <w14:ligatures w14:val="none"/>
+        </w:rPr>
+        <w:t xml:space="preserve">fusion </w:t>
+      </w:r>
+      <w:r>
+        <w:rPr>
+          <w:rFonts w:ascii="Arial" w:eastAsia="Times New Roman" w:hAnsi="Arial" w:cs="Times New Roman"/>
+          <w:b/>
+          <w:bCs/>
+          <w:kern w:val="0"/>
+          <w:szCs w:val="24"/>
+          <w:lang w:eastAsia="fr-FR"/>
+          <w14:ligatures w14:val="none"/>
+        </w:rPr>
+        <w:t>,</w:t>
+      </w:r>
+      <w:proofErr w:type="gramEnd"/>
+      <w:r>
+        <w:rPr>
+          <w:rFonts w:ascii="Arial" w:eastAsia="Times New Roman" w:hAnsi="Arial" w:cs="Times New Roman"/>
+          <w:b/>
+          <w:bCs/>
+          <w:kern w:val="0"/>
+          <w:szCs w:val="24"/>
+          <w:lang w:eastAsia="fr-FR"/>
+          <w14:ligatures w14:val="none"/>
+        </w:rPr>
+        <w:t xml:space="preserve"> chiffrement (démo)</w:t>
       </w:r>
     </w:p>
     <w:p>
@@ -3281,6 +3728,389 @@
           <w14:ligatures w14:val="none"/>
         </w:rPr>
       </w:pPr>
+      <w:r>
+        <w:rPr>
+          <w:rFonts w:ascii="Arial" w:eastAsia="Times New Roman" w:hAnsi="Arial" w:cs="Times New Roman"/>
+          <w:b/>
+          <w:bCs/>
+          <w:kern w:val="0"/>
+          <w:szCs w:val="24"/>
+          <w:lang w:eastAsia="fr-FR"/>
+          <w14:ligatures w14:val="none"/>
+        </w:rPr>
+        <w:lastRenderedPageBreak/>
+        <w:t>Test nouveau :</w:t>
+      </w:r>
+    </w:p>
+    <w:p>
+      <w:pPr>
+        <w:spacing w:line="240" w:lineRule="auto"/>
+        <w:rPr>
+          <w:rFonts w:ascii="Arial" w:eastAsia="Times New Roman" w:hAnsi="Arial" w:cs="Times New Roman"/>
+          <w:b/>
+          <w:bCs/>
+          <w:kern w:val="0"/>
+          <w:szCs w:val="24"/>
+          <w:lang w:eastAsia="fr-FR"/>
+          <w14:ligatures w14:val="none"/>
+        </w:rPr>
+      </w:pPr>
+    </w:p>
+    <w:p>
+      <w:pPr>
+        <w:spacing w:line="240" w:lineRule="auto"/>
+        <w:rPr>
+          <w:rFonts w:ascii="Arial" w:eastAsia="Times New Roman" w:hAnsi="Arial" w:cs="Times New Roman"/>
+          <w:b/>
+          <w:bCs/>
+          <w:kern w:val="0"/>
+          <w:szCs w:val="24"/>
+          <w:lang w:eastAsia="fr-FR"/>
+          <w14:ligatures w14:val="none"/>
+        </w:rPr>
+      </w:pPr>
+      <w:r>
+        <w:rPr>
+          <w:rFonts w:ascii="Arial" w:eastAsia="Times New Roman" w:hAnsi="Arial" w:cs="Times New Roman"/>
+          <w:b/>
+          <w:bCs/>
+          <w:kern w:val="0"/>
+          <w:szCs w:val="24"/>
+          <w:lang w:eastAsia="fr-FR"/>
+          <w14:ligatures w14:val="none"/>
+        </w:rPr>
+        <w:t xml:space="preserve">Client1 / 2 /3 </w:t>
+      </w:r>
+    </w:p>
+    <w:p>
+      <w:pPr>
+        <w:spacing w:line="240" w:lineRule="auto"/>
+        <w:rPr>
+          <w:rFonts w:ascii="Arial" w:eastAsia="Times New Roman" w:hAnsi="Arial" w:cs="Times New Roman"/>
+          <w:b/>
+          <w:bCs/>
+          <w:kern w:val="0"/>
+          <w:szCs w:val="24"/>
+          <w:lang w:eastAsia="fr-FR"/>
+          <w14:ligatures w14:val="none"/>
+        </w:rPr>
+      </w:pPr>
+      <w:r>
+        <w:rPr>
+          <w:rFonts w:ascii="Arial" w:eastAsia="Times New Roman" w:hAnsi="Arial" w:cs="Times New Roman"/>
+          <w:b/>
+          <w:bCs/>
+          <w:kern w:val="0"/>
+          <w:szCs w:val="24"/>
+          <w:lang w:eastAsia="fr-FR"/>
+          <w14:ligatures w14:val="none"/>
+        </w:rPr>
+        <w:t xml:space="preserve">Client1 créé le groupe 1 les 3 clients le rejoignent </w:t>
+      </w:r>
+    </w:p>
+    <w:p>
+      <w:pPr>
+        <w:spacing w:line="240" w:lineRule="auto"/>
+        <w:rPr>
+          <w:rFonts w:ascii="Arial" w:eastAsia="Times New Roman" w:hAnsi="Arial" w:cs="Times New Roman"/>
+          <w:b/>
+          <w:bCs/>
+          <w:kern w:val="0"/>
+          <w:szCs w:val="24"/>
+          <w:lang w:eastAsia="fr-FR"/>
+          <w14:ligatures w14:val="none"/>
+        </w:rPr>
+      </w:pPr>
+      <w:r>
+        <w:rPr>
+          <w:rFonts w:ascii="Arial" w:eastAsia="Times New Roman" w:hAnsi="Arial" w:cs="Times New Roman"/>
+          <w:b/>
+          <w:bCs/>
+          <w:kern w:val="0"/>
+          <w:szCs w:val="24"/>
+          <w:lang w:eastAsia="fr-FR"/>
+          <w14:ligatures w14:val="none"/>
+        </w:rPr>
+        <w:t>Client1/2 Rejoigne la discussion</w:t>
+      </w:r>
+    </w:p>
+    <w:p>
+      <w:pPr>
+        <w:spacing w:line="240" w:lineRule="auto"/>
+        <w:rPr>
+          <w:rFonts w:ascii="Arial" w:eastAsia="Times New Roman" w:hAnsi="Arial" w:cs="Times New Roman"/>
+          <w:b/>
+          <w:bCs/>
+          <w:kern w:val="0"/>
+          <w:szCs w:val="24"/>
+          <w:lang w:eastAsia="fr-FR"/>
+          <w14:ligatures w14:val="none"/>
+        </w:rPr>
+      </w:pPr>
+      <w:r>
+        <w:rPr>
+          <w:rFonts w:ascii="Arial" w:eastAsia="Times New Roman" w:hAnsi="Arial" w:cs="Times New Roman"/>
+          <w:b/>
+          <w:bCs/>
+          <w:kern w:val="0"/>
+          <w:szCs w:val="24"/>
+          <w:lang w:eastAsia="fr-FR"/>
+          <w14:ligatures w14:val="none"/>
+        </w:rPr>
+        <w:t>Client1 envoie un msg il apparait chiffré sur le serveur</w:t>
+      </w:r>
+    </w:p>
+    <w:p>
+      <w:pPr>
+        <w:spacing w:line="240" w:lineRule="auto"/>
+        <w:rPr>
+          <w:rFonts w:ascii="Arial" w:eastAsia="Times New Roman" w:hAnsi="Arial" w:cs="Times New Roman"/>
+          <w:b/>
+          <w:bCs/>
+          <w:kern w:val="0"/>
+          <w:szCs w:val="24"/>
+          <w:lang w:eastAsia="fr-FR"/>
+          <w14:ligatures w14:val="none"/>
+        </w:rPr>
+      </w:pPr>
+      <w:r>
+        <w:rPr>
+          <w:rFonts w:ascii="Arial" w:eastAsia="Times New Roman" w:hAnsi="Arial" w:cs="Times New Roman"/>
+          <w:b/>
+          <w:bCs/>
+          <w:kern w:val="0"/>
+          <w:szCs w:val="24"/>
+          <w:lang w:eastAsia="fr-FR"/>
+          <w14:ligatures w14:val="none"/>
+        </w:rPr>
+        <w:t xml:space="preserve">Client2 essaye de ban client1 </w:t>
+      </w:r>
+      <w:r>
+        <w:rPr>
+          <w:rFonts w:ascii="Arial" w:eastAsia="Times New Roman" w:hAnsi="Arial" w:cs="Times New Roman"/>
+          <w:b/>
+          <w:bCs/>
+          <w:kern w:val="0"/>
+          <w:szCs w:val="24"/>
+          <w:lang w:eastAsia="fr-FR"/>
+          <w14:ligatures w14:val="none"/>
+        </w:rPr>
+        <w:sym w:font="Wingdings" w:char="F0E0"/>
+      </w:r>
+      <w:r>
+        <w:rPr>
+          <w:rFonts w:ascii="Arial" w:eastAsia="Times New Roman" w:hAnsi="Arial" w:cs="Times New Roman"/>
+          <w:b/>
+          <w:bCs/>
+          <w:kern w:val="0"/>
+          <w:szCs w:val="24"/>
+          <w:lang w:eastAsia="fr-FR"/>
+          <w14:ligatures w14:val="none"/>
+        </w:rPr>
+        <w:t xml:space="preserve"> notif seul le gestionnaire peut ban</w:t>
+      </w:r>
+    </w:p>
+    <w:p>
+      <w:pPr>
+        <w:spacing w:line="240" w:lineRule="auto"/>
+        <w:rPr>
+          <w:rFonts w:ascii="Arial" w:eastAsia="Times New Roman" w:hAnsi="Arial" w:cs="Times New Roman"/>
+          <w:b/>
+          <w:bCs/>
+          <w:kern w:val="0"/>
+          <w:szCs w:val="24"/>
+          <w:lang w:eastAsia="fr-FR"/>
+          <w14:ligatures w14:val="none"/>
+        </w:rPr>
+      </w:pPr>
+      <w:r>
+        <w:rPr>
+          <w:rFonts w:ascii="Arial" w:eastAsia="Times New Roman" w:hAnsi="Arial" w:cs="Times New Roman"/>
+          <w:b/>
+          <w:bCs/>
+          <w:kern w:val="0"/>
+          <w:szCs w:val="24"/>
+          <w:lang w:eastAsia="fr-FR"/>
+          <w14:ligatures w14:val="none"/>
+        </w:rPr>
+        <w:t xml:space="preserve">Client1 banni client2 </w:t>
+      </w:r>
+      <w:r>
+        <w:rPr>
+          <w:rFonts w:ascii="Arial" w:eastAsia="Times New Roman" w:hAnsi="Arial" w:cs="Times New Roman"/>
+          <w:b/>
+          <w:bCs/>
+          <w:kern w:val="0"/>
+          <w:szCs w:val="24"/>
+          <w:lang w:eastAsia="fr-FR"/>
+          <w14:ligatures w14:val="none"/>
+        </w:rPr>
+        <w:sym w:font="Wingdings" w:char="F0E0"/>
+      </w:r>
+      <w:r>
+        <w:rPr>
+          <w:rFonts w:ascii="Arial" w:eastAsia="Times New Roman" w:hAnsi="Arial" w:cs="Times New Roman"/>
+          <w:b/>
+          <w:bCs/>
+          <w:kern w:val="0"/>
+          <w:szCs w:val="24"/>
+          <w:lang w:eastAsia="fr-FR"/>
+          <w14:ligatures w14:val="none"/>
+        </w:rPr>
+        <w:t xml:space="preserve"> </w:t>
+      </w:r>
+      <w:proofErr w:type="gramStart"/>
+      <w:r>
+        <w:rPr>
+          <w:rFonts w:ascii="Arial" w:eastAsia="Times New Roman" w:hAnsi="Arial" w:cs="Times New Roman"/>
+          <w:b/>
+          <w:bCs/>
+          <w:kern w:val="0"/>
+          <w:szCs w:val="24"/>
+          <w:lang w:eastAsia="fr-FR"/>
+          <w14:ligatures w14:val="none"/>
+        </w:rPr>
+        <w:t>NOK  ferme</w:t>
+      </w:r>
+      <w:proofErr w:type="gramEnd"/>
+      <w:r>
+        <w:rPr>
+          <w:rFonts w:ascii="Arial" w:eastAsia="Times New Roman" w:hAnsi="Arial" w:cs="Times New Roman"/>
+          <w:b/>
+          <w:bCs/>
+          <w:kern w:val="0"/>
+          <w:szCs w:val="24"/>
+          <w:lang w:eastAsia="fr-FR"/>
+          <w14:ligatures w14:val="none"/>
+        </w:rPr>
+        <w:t xml:space="preserve"> tous les affichages… à résoudre </w:t>
+      </w:r>
+    </w:p>
+    <w:p>
+      <w:pPr>
+        <w:spacing w:line="240" w:lineRule="auto"/>
+        <w:rPr>
+          <w:rFonts w:ascii="Arial" w:eastAsia="Times New Roman" w:hAnsi="Arial" w:cs="Times New Roman"/>
+          <w:b/>
+          <w:bCs/>
+          <w:kern w:val="0"/>
+          <w:szCs w:val="24"/>
+          <w:lang w:eastAsia="fr-FR"/>
+          <w14:ligatures w14:val="none"/>
+        </w:rPr>
+      </w:pPr>
+      <w:r>
+        <w:rPr>
+          <w:rFonts w:ascii="Arial" w:eastAsia="Times New Roman" w:hAnsi="Arial" w:cs="Times New Roman"/>
+          <w:b/>
+          <w:bCs/>
+          <w:kern w:val="0"/>
+          <w:szCs w:val="24"/>
+          <w:lang w:eastAsia="fr-FR"/>
+          <w14:ligatures w14:val="none"/>
+        </w:rPr>
+        <w:t xml:space="preserve">Le client2 n’est pas renvoyé au menu </w:t>
+      </w:r>
+      <w:r>
+        <w:rPr>
+          <w:rFonts w:ascii="Arial" w:eastAsia="Times New Roman" w:hAnsi="Arial" w:cs="Times New Roman"/>
+          <w:b/>
+          <w:bCs/>
+          <w:kern w:val="0"/>
+          <w:szCs w:val="24"/>
+          <w:lang w:eastAsia="fr-FR"/>
+          <w14:ligatures w14:val="none"/>
+        </w:rPr>
+        <w:sym w:font="Wingdings" w:char="F0E0"/>
+      </w:r>
+      <w:r>
+        <w:rPr>
+          <w:rFonts w:ascii="Arial" w:eastAsia="Times New Roman" w:hAnsi="Arial" w:cs="Times New Roman"/>
+          <w:b/>
+          <w:bCs/>
+          <w:kern w:val="0"/>
+          <w:szCs w:val="24"/>
+          <w:lang w:eastAsia="fr-FR"/>
+          <w14:ligatures w14:val="none"/>
+        </w:rPr>
+        <w:t xml:space="preserve"> à résoudre</w:t>
+      </w:r>
+    </w:p>
+    <w:p>
+      <w:pPr>
+        <w:spacing w:line="240" w:lineRule="auto"/>
+        <w:rPr>
+          <w:rFonts w:ascii="Arial" w:eastAsia="Times New Roman" w:hAnsi="Arial" w:cs="Times New Roman"/>
+          <w:b/>
+          <w:bCs/>
+          <w:kern w:val="0"/>
+          <w:szCs w:val="24"/>
+          <w:lang w:eastAsia="fr-FR"/>
+          <w14:ligatures w14:val="none"/>
+        </w:rPr>
+      </w:pPr>
+      <w:r>
+        <w:rPr>
+          <w:rFonts w:ascii="Arial" w:eastAsia="Times New Roman" w:hAnsi="Arial" w:cs="Times New Roman"/>
+          <w:b/>
+          <w:bCs/>
+          <w:kern w:val="0"/>
+          <w:szCs w:val="24"/>
+          <w:lang w:eastAsia="fr-FR"/>
+          <w14:ligatures w14:val="none"/>
+        </w:rPr>
+        <w:t xml:space="preserve">Le client2 à pu rejoindre de nouveau le groupe </w:t>
+      </w:r>
+      <w:r>
+        <w:rPr>
+          <w:rFonts w:ascii="Arial" w:eastAsia="Times New Roman" w:hAnsi="Arial" w:cs="Times New Roman"/>
+          <w:b/>
+          <w:bCs/>
+          <w:kern w:val="0"/>
+          <w:szCs w:val="24"/>
+          <w:lang w:eastAsia="fr-FR"/>
+          <w14:ligatures w14:val="none"/>
+        </w:rPr>
+        <w:sym w:font="Wingdings" w:char="F0E0"/>
+      </w:r>
+      <w:r>
+        <w:rPr>
+          <w:rFonts w:ascii="Arial" w:eastAsia="Times New Roman" w:hAnsi="Arial" w:cs="Times New Roman"/>
+          <w:b/>
+          <w:bCs/>
+          <w:kern w:val="0"/>
+          <w:szCs w:val="24"/>
+          <w:lang w:eastAsia="fr-FR"/>
+          <w14:ligatures w14:val="none"/>
+        </w:rPr>
+        <w:t xml:space="preserve"> à résoudre </w:t>
+      </w:r>
+    </w:p>
+    <w:p>
+      <w:pPr>
+        <w:spacing w:line="240" w:lineRule="auto"/>
+        <w:rPr>
+          <w:rFonts w:ascii="Arial" w:eastAsia="Times New Roman" w:hAnsi="Arial" w:cs="Times New Roman"/>
+          <w:b/>
+          <w:bCs/>
+          <w:kern w:val="0"/>
+          <w:szCs w:val="24"/>
+          <w:lang w:eastAsia="fr-FR"/>
+          <w14:ligatures w14:val="none"/>
+        </w:rPr>
+      </w:pPr>
+      <w:r>
+        <w:rPr>
+          <w:rFonts w:ascii="Arial" w:eastAsia="Times New Roman" w:hAnsi="Arial" w:cs="Times New Roman"/>
+          <w:b/>
+          <w:bCs/>
+          <w:kern w:val="0"/>
+          <w:szCs w:val="24"/>
+          <w:lang w:eastAsia="fr-FR"/>
+          <w14:ligatures w14:val="none"/>
+        </w:rPr>
+        <w:t>La fusion ne fonctionne pas du tout le membre qui était dans le groupe2 ne vient pas dans le groupe1 et cela ferme son affichage sans lui ouvrir l’affichage de groupe1</w:t>
+      </w:r>
     </w:p>
     <w:sectPr>
       <w:pgSz w:w="11906" w:h="16838"/>

</xml_diff>